<commit_message>
Chnages document, and added migration
</commit_message>
<xml_diff>
--- a/F18I4DABH4Gr11.docx
+++ b/F18I4DABH4Gr11.docx
@@ -1440,7 +1440,7 @@
               </mc:Choice>
               <mc:Fallback>
                 <w:pict>
-                  <v:group w14:anchorId="7C0E014A" id="Gruppe 114" o:spid="_x0000_s1026" style="position:absolute;margin-left:0;margin-top:0;width:18pt;height:10in;z-index:251659264;mso-width-percent:29;mso-height-percent:909;mso-left-percent:45;mso-position-horizontal-relative:page;mso-position-vertical:center;mso-position-vertical-relative:page;mso-width-percent:29;mso-height-percent:909;mso-left-percent:45" coordsize="2286,91440" o:gfxdata="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">
+                  <v:group w14:anchorId="0E319DBD" id="Gruppe 114" o:spid="_x0000_s1026" style="position:absolute;margin-left:0;margin-top:0;width:18pt;height:10in;z-index:251659264;mso-width-percent:29;mso-height-percent:909;mso-left-percent:45;mso-position-horizontal-relative:page;mso-position-vertical:center;mso-position-vertical-relative:page;mso-width-percent:29;mso-height-percent:909;mso-left-percent:45" coordsize="2286,91440" o:gfxdata="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">
                     <v:rect id="Rektangel 115" o:spid="_x0000_s1027" style="position:absolute;width:2286;height:87820;visibility:visible;mso-wrap-style:square;v-text-anchor:middle" o:gfxdata="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" fillcolor="#b2b2b2 [3205]" stroked="f" strokeweight="1pt"/>
                     <v:rect id="Rektangel 116" o:spid="_x0000_s1028" style="position:absolute;top:89154;width:2286;height:2286;visibility:visible;mso-wrap-style:square;v-text-anchor:middle" o:gfxdata="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" fillcolor="#ddd [3204]" stroked="f" strokeweight="1pt">
                       <o:lock v:ext="edit" aspectratio="t"/>
@@ -1455,8 +1455,6 @@
             <w:br w:type="page"/>
           </w:r>
         </w:p>
-        <w:bookmarkStart w:id="0" w:name="_GoBack" w:displacedByCustomXml="next"/>
-        <w:bookmarkEnd w:id="0" w:displacedByCustomXml="next"/>
       </w:sdtContent>
     </w:sdt>
     <w:p>
@@ -1806,6 +1804,8 @@
       <w:r>
         <w:t>Klassediagrammet over systemet kan ses på nedenstående figur.</w:t>
       </w:r>
+      <w:bookmarkStart w:id="0" w:name="_GoBack"/>
+      <w:bookmarkEnd w:id="0"/>
     </w:p>
     <w:p>
       <w:pPr>
@@ -1836,7 +1836,7 @@
           <v:shape id="Object 1" o:spid="_x0000_i1025" type="#_x0000_t75" style="width:481.45pt;height:304.1pt;visibility:visible;mso-wrap-style:square" o:ole="">
             <v:imagedata r:id="rId6" o:title=""/>
           </v:shape>
-          <o:OLEObject Type="Embed" ProgID="Visio.Drawing.15" ShapeID="Object 1" DrawAspect="Content" ObjectID="_1588754593" r:id="rId7"/>
+          <o:OLEObject Type="Embed" ProgID="Visio.Drawing.15" ShapeID="Object 1" DrawAspect="Content" ObjectID="_1588757410" r:id="rId7"/>
         </w:object>
       </w:r>
     </w:p>
@@ -1976,7 +1976,7 @@
           <v:shape id="_x0000_i1026" type="#_x0000_t75" style="width:447.7pt;height:363.55pt" o:ole="">
             <v:imagedata r:id="rId8" o:title=""/>
           </v:shape>
-          <o:OLEObject Type="Embed" ProgID="Visio.Drawing.15" ShapeID="_x0000_i1026" DrawAspect="Content" ObjectID="_1588754594" r:id="rId9"/>
+          <o:OLEObject Type="Embed" ProgID="Visio.Drawing.15" ShapeID="_x0000_i1026" DrawAspect="Content" ObjectID="_1588757411" r:id="rId9"/>
         </w:object>
       </w:r>
     </w:p>
@@ -2045,7 +2045,16 @@
         <w:jc w:val="both"/>
       </w:pPr>
       <w:r>
-        <w:t>Som producer vil jeg sælge strøm, så jeg kan tjene penge</w:t>
+        <w:t xml:space="preserve">Som </w:t>
+      </w:r>
+      <w:r>
+        <w:rPr>
+          <w:i/>
+        </w:rPr>
+        <w:t>producer</w:t>
+      </w:r>
+      <w:r>
+        <w:t xml:space="preserve"> vil jeg sælge strøm, så jeg kan tjene penge</w:t>
       </w:r>
     </w:p>
     <w:p>
@@ -2058,7 +2067,16 @@
         <w:jc w:val="both"/>
       </w:pPr>
       <w:r>
-        <w:t>Som producer vil jeg bruge mit smartmeter, så jeg kan afregne min strøm rigtigt</w:t>
+        <w:t xml:space="preserve">Som </w:t>
+      </w:r>
+      <w:r>
+        <w:rPr>
+          <w:i/>
+        </w:rPr>
+        <w:t>producer</w:t>
+      </w:r>
+      <w:r>
+        <w:t xml:space="preserve"> vil jeg bruge mit smartmeter, så jeg kan afregne min strøm rigtigt</w:t>
       </w:r>
     </w:p>
     <w:p>
@@ -2071,7 +2089,16 @@
         <w:jc w:val="both"/>
       </w:pPr>
       <w:r>
-        <w:t>Som producer vil jeg bruge mit batteri, så jeg langt hen ad vejen er selvforsynende</w:t>
+        <w:t xml:space="preserve">Som </w:t>
+      </w:r>
+      <w:r>
+        <w:rPr>
+          <w:i/>
+        </w:rPr>
+        <w:t>producer</w:t>
+      </w:r>
+      <w:r>
+        <w:t xml:space="preserve"> vil jeg bruge mit batteri, så jeg langt hen ad vejen er selvforsynende</w:t>
       </w:r>
     </w:p>
     <w:p>
@@ -2084,7 +2111,16 @@
         <w:jc w:val="both"/>
       </w:pPr>
       <w:r>
-        <w:t xml:space="preserve">Som producer vil jeg være tilsluttet The </w:t>
+        <w:t xml:space="preserve">Som </w:t>
+      </w:r>
+      <w:r>
+        <w:rPr>
+          <w:i/>
+        </w:rPr>
+        <w:t>producer</w:t>
+      </w:r>
+      <w:r>
+        <w:t xml:space="preserve"> vil jeg være tilsluttet The </w:t>
       </w:r>
       <w:proofErr w:type="spellStart"/>
       <w:r>
@@ -2115,6 +2151,9 @@
       </w:r>
       <w:proofErr w:type="spellStart"/>
       <w:r>
+        <w:rPr>
+          <w:i/>
+        </w:rPr>
         <w:t>consumer</w:t>
       </w:r>
       <w:proofErr w:type="spellEnd"/>
@@ -2144,6 +2183,9 @@
       </w:r>
       <w:proofErr w:type="spellStart"/>
       <w:r>
+        <w:rPr>
+          <w:i/>
+        </w:rPr>
         <w:t>consumer</w:t>
       </w:r>
       <w:proofErr w:type="spellEnd"/>
@@ -2159,7 +2201,11 @@
         <w:t xml:space="preserve"> Diskussion</w:t>
       </w:r>
     </w:p>
-    <w:p/>
+    <w:p>
+      <w:r>
+        <w:t xml:space="preserve">Gruppen har valgt kun at arbejde med to tidsrum i rummet. </w:t>
+      </w:r>
+    </w:p>
     <w:p>
       <w:pPr>
         <w:pStyle w:val="Overskrift1"/>

</xml_diff>